<commit_message>
More work in design doc
</commit_message>
<xml_diff>
--- a/submissions/design doc/design doc.docx
+++ b/submissions/design doc/design doc.docx
@@ -19,6 +19,11 @@
       </w:r>
     </w:p>
     <w:p>
+      <w:r>
+        <w:t>Write this at the end</w:t>
+      </w:r>
+    </w:p>
+    <w:p>
       <w:pPr>
         <w:pStyle w:val="Heading4"/>
       </w:pPr>
@@ -28,12 +33,35 @@
     </w:p>
     <w:p>
       <w:r>
-        <w:t>detail the design of the project</w:t>
+        <w:t>The purpose of the document is to explain in detail the intricacies of the design choices.</w:t>
+      </w:r>
+    </w:p>
+    <w:p>
+      <w:r>
+        <w:t>Define the different parameters of the project, different rules and constraints.</w:t>
+      </w:r>
+    </w:p>
+    <w:p>
+      <w:r>
+        <w:t>The document is addresses to programmers and will be using a language that is very technical. Will often reference code and assumes that the reader is familiar with software development methods.</w:t>
       </w:r>
     </w:p>
     <w:p>
       <w:r>
         <w:t>goal is to make sure any team of programmers can produce the wanted result with this document</w:t>
+      </w:r>
+    </w:p>
+    <w:p>
+      <w:pPr>
+        <w:pStyle w:val="Heading4"/>
+      </w:pPr>
+      <w:r>
+        <w:t>Term definition</w:t>
+      </w:r>
+    </w:p>
+    <w:p>
+      <w:r>
+        <w:t>Write this at the end</w:t>
       </w:r>
     </w:p>
     <w:p>
@@ -188,7 +216,10 @@
     </w:p>
     <w:p>
       <w:r>
-        <w:t>MySQL free</w:t>
+        <w:t xml:space="preserve">MySQL </w:t>
+      </w:r>
+      <w:r>
+        <w:t>because it’s free</w:t>
       </w:r>
     </w:p>
     <w:p>
@@ -201,7 +232,20 @@
     </w:p>
     <w:p>
       <w:r>
-        <w:t>Public repository for open source, sharing, help from community</w:t>
+        <w:t>Public repository for open source, help from community</w:t>
+      </w:r>
+      <w:r>
+        <w:t>. we believe community builds better software</w:t>
+      </w:r>
+    </w:p>
+    <w:p>
+      <w:r>
+        <w:t>We believe in sharing</w:t>
+      </w:r>
+    </w:p>
+    <w:p>
+      <w:r>
+        <w:t>We learned from other people’s project, we want our project to be a learning resource for other people</w:t>
       </w:r>
     </w:p>
     <w:p>
@@ -221,51 +265,71 @@
       </w:r>
     </w:p>
     <w:p>
+      <w:r>
+        <w:t xml:space="preserve">We don’t assume that the user is familiar with our type of games or has experience with any software. </w:t>
+      </w:r>
+      <w:proofErr w:type="gramStart"/>
+      <w:r>
+        <w:t>Therefore</w:t>
+      </w:r>
+      <w:proofErr w:type="gramEnd"/>
+      <w:r>
+        <w:t xml:space="preserve"> it needs to be simple (simplicity constraint).</w:t>
+      </w:r>
+    </w:p>
+    <w:p>
+      <w:r>
+        <w:t>We can’t make the assumption that the user has powerful computers (accessibility constraint)</w:t>
+      </w:r>
+    </w:p>
+    <w:p>
+      <w:pPr>
+        <w:pStyle w:val="Heading4"/>
+      </w:pPr>
+      <w:r>
+        <w:t>Dependencies</w:t>
+      </w:r>
+    </w:p>
+    <w:p>
+      <w:r>
+        <w:t>Not sure about this yet</w:t>
+      </w:r>
+    </w:p>
+    <w:p>
+      <w:pPr>
+        <w:pStyle w:val="Heading4"/>
+      </w:pPr>
+      <w:r>
+        <w:t>Constraints</w:t>
+      </w:r>
+    </w:p>
+    <w:p>
+      <w:r>
+        <w:t>Explained above</w:t>
+      </w:r>
+    </w:p>
+    <w:p>
+      <w:pPr>
+        <w:pStyle w:val="Heading3"/>
+      </w:pPr>
+      <w:r>
+        <w:t>High-level design</w:t>
+      </w:r>
+    </w:p>
+    <w:p>
+      <w:pPr>
+        <w:pStyle w:val="Heading4"/>
+      </w:pPr>
+      <w:r>
+        <w:t>System overview</w:t>
+      </w:r>
+    </w:p>
+    <w:p>
+      <w:pPr>
+        <w:pStyle w:val="Heading4"/>
+      </w:pPr>
       <w:bookmarkStart w:id="0" w:name="_GoBack"/>
       <w:bookmarkEnd w:id="0"/>
-    </w:p>
-    <w:p>
-      <w:pPr>
-        <w:pStyle w:val="Heading4"/>
-      </w:pPr>
-      <w:r>
-        <w:t>Dependencies</w:t>
-      </w:r>
-    </w:p>
-    <w:p>
-      <w:pPr>
-        <w:pStyle w:val="Heading4"/>
-      </w:pPr>
-    </w:p>
-    <w:p>
-      <w:pPr>
-        <w:pStyle w:val="Heading4"/>
-      </w:pPr>
-      <w:r>
-        <w:t>Constraints</w:t>
-      </w:r>
-    </w:p>
-    <w:p/>
-    <w:p>
-      <w:pPr>
-        <w:pStyle w:val="Heading3"/>
-      </w:pPr>
-      <w:r>
-        <w:t>High-level design</w:t>
-      </w:r>
-    </w:p>
-    <w:p>
-      <w:pPr>
-        <w:pStyle w:val="Heading4"/>
-      </w:pPr>
-      <w:r>
-        <w:t>System overview</w:t>
-      </w:r>
-    </w:p>
-    <w:p>
-      <w:pPr>
-        <w:pStyle w:val="Heading4"/>
-      </w:pPr>
     </w:p>
     <w:p>
       <w:pPr>

</xml_diff>